<commit_message>
Kuisen van de repository, updaten van logboek en componenten lijst
</commit_message>
<xml_diff>
--- a/Algemene documentatie/BOM Componenten.docx
+++ b/Algemene documentatie/BOM Componenten.docx
@@ -7,8 +7,8 @@
         <w:rPr>
           <w:b/>
           <w:bCs/>
-          <w:sz w:val="36"/>
-          <w:szCs w:val="36"/>
+          <w:sz w:val="52"/>
+          <w:szCs w:val="52"/>
           <w:lang w:val="nl-NL"/>
         </w:rPr>
       </w:pPr>
@@ -16,8 +16,8 @@
         <w:rPr>
           <w:b/>
           <w:bCs/>
-          <w:sz w:val="36"/>
-          <w:szCs w:val="36"/>
+          <w:sz w:val="52"/>
+          <w:szCs w:val="52"/>
           <w:lang w:val="nl-NL"/>
         </w:rPr>
         <w:t xml:space="preserve">Componenten </w:t>
@@ -26,25 +26,20 @@
         <w:rPr>
           <w:b/>
           <w:bCs/>
-          <w:sz w:val="36"/>
-          <w:szCs w:val="36"/>
+          <w:sz w:val="52"/>
+          <w:szCs w:val="52"/>
           <w:lang w:val="nl-NL"/>
         </w:rPr>
         <w:t>lijst</w:t>
       </w:r>
       <w:r>
         <w:rPr>
+          <w:sz w:val="36"/>
+          <w:szCs w:val="36"/>
           <w:lang w:val="nl-NL"/>
         </w:rPr>
         <w:t xml:space="preserve"> </w:t>
       </w:r>
-    </w:p>
-    <w:p>
-      <w:pPr>
-        <w:rPr>
-          <w:lang w:val="nl-NL"/>
-        </w:rPr>
-      </w:pPr>
     </w:p>
     <w:tbl>
       <w:tblPr>
@@ -1455,21 +1450,21 @@
                 <w:noProof/>
                 <w:lang w:val="nl-NL"/>
               </w:rPr>
-              <w:t xml:space="preserve">. Het </w:t>
-            </w:r>
-            <w:r>
-              <w:rPr>
-                <w:noProof/>
-                <w:lang w:val="nl-NL"/>
-              </w:rPr>
-              <w:t>zal</w:t>
-            </w:r>
-            <w:r>
-              <w:rPr>
-                <w:noProof/>
-                <w:lang w:val="nl-NL"/>
-              </w:rPr>
-              <w:t xml:space="preserve"> een</w:t>
+              <w:t xml:space="preserve"> </w:t>
+            </w:r>
+            <w:r>
+              <w:rPr>
+                <w:noProof/>
+                <w:lang w:val="nl-NL"/>
+              </w:rPr>
+              <w:t>(</w:t>
+            </w:r>
+            <w:r>
+              <w:rPr>
+                <w:noProof/>
+                <w:lang w:val="nl-NL"/>
+              </w:rPr>
+              <w:t>een</w:t>
             </w:r>
             <w:r>
               <w:rPr>
@@ -1477,6 +1472,13 @@
                 <w:lang w:val="nl-NL"/>
               </w:rPr>
               <w:t xml:space="preserve"> reset signaal sturen naar alle puzzels</w:t>
+            </w:r>
+            <w:r>
+              <w:rPr>
+                <w:noProof/>
+                <w:lang w:val="nl-NL"/>
+              </w:rPr>
+              <w:t>).</w:t>
             </w:r>
           </w:p>
         </w:tc>
@@ -1632,7 +1634,28 @@
                 <w:noProof/>
                 <w:lang w:val="nl-NL"/>
               </w:rPr>
-              <w:t>Zal de timer starten, en de deur op slot doen</w:t>
+              <w:t xml:space="preserve">Zal </w:t>
+            </w:r>
+            <w:r>
+              <w:rPr>
+                <w:noProof/>
+                <w:lang w:val="nl-NL"/>
+              </w:rPr>
+              <w:t>30 seconden de solenoide intrekken. (Zodat mensen naar binnen kunnen) Na de 30 seconden zal de</w:t>
+            </w:r>
+            <w:r>
+              <w:rPr>
+                <w:noProof/>
+                <w:lang w:val="nl-NL"/>
+              </w:rPr>
+              <w:t xml:space="preserve"> deur op slot en de</w:t>
+            </w:r>
+            <w:r>
+              <w:rPr>
+                <w:noProof/>
+                <w:lang w:val="nl-NL"/>
+              </w:rPr>
+              <w:t xml:space="preserve"> timer starten</w:t>
             </w:r>
             <w:r>
               <w:rPr>

</xml_diff>